<commit_message>
jos neke male izmene SSU
</commit_message>
<xml_diff>
--- a/faza 2 ssu dokumenti i prototip/SSU/Dusan/SSU_davanje_ideja.docx
+++ b/faza 2 ssu dokumenti i prototip/SSU/Dusan/SSU_davanje_ideja.docx
@@ -3445,17 +3445,357 @@
     </w:p>
     <w:p>
       <w:pPr>
-        <w:pStyle w:val="ListParagraph"/>
         <w:tabs>
           <w:tab w:val="left" w:pos="925"/>
           <w:tab w:val="left" w:pos="926"/>
         </w:tabs>
         <w:spacing w:before="69"/>
-        <w:ind w:left="926" w:firstLine="0"/>
-        <w:rPr>
-          <w:sz w:val="20"/>
-        </w:rPr>
-      </w:pPr>
+        <w:rPr>
+          <w:sz w:val="20"/>
+        </w:rPr>
+      </w:pPr>
+    </w:p>
+    <w:p>
+      <w:pPr>
+        <w:pStyle w:val="ListParagraph"/>
+        <w:numPr>
+          <w:ilvl w:val="2"/>
+          <w:numId w:val="5"/>
+        </w:numPr>
+        <w:tabs>
+          <w:tab w:val="left" w:pos="937"/>
+          <w:tab w:val="left" w:pos="938"/>
+        </w:tabs>
+        <w:rPr>
+          <w:rFonts w:ascii="Arial"/>
+          <w:i/>
+          <w:sz w:val="20"/>
+        </w:rPr>
+      </w:pPr>
+      <w:r>
+        <w:rPr>
+          <w:rFonts w:ascii="Arial"/>
+          <w:i/>
+          <w:sz w:val="20"/>
+        </w:rPr>
+        <w:t>2.2.</w:t>
+      </w:r>
+      <w:r>
+        <w:rPr>
+          <w:rFonts w:ascii="Arial"/>
+          <w:i/>
+          <w:sz w:val="20"/>
+        </w:rPr>
+        <w:t>6</w:t>
+      </w:r>
+      <w:r>
+        <w:rPr>
+          <w:rFonts w:ascii="Arial"/>
+          <w:i/>
+          <w:sz w:val="20"/>
+        </w:rPr>
+        <w:t xml:space="preserve">a Korisnik ne popunjava </w:t>
+      </w:r>
+      <w:r>
+        <w:rPr>
+          <w:rFonts w:ascii="Arial"/>
+          <w:i/>
+          <w:sz w:val="20"/>
+        </w:rPr>
+        <w:t>sadr</w:t>
+      </w:r>
+      <w:r>
+        <w:rPr>
+          <w:rFonts w:ascii="Arial"/>
+          <w:i/>
+          <w:sz w:val="20"/>
+        </w:rPr>
+        <w:t>ž</w:t>
+      </w:r>
+      <w:r>
+        <w:rPr>
+          <w:rFonts w:ascii="Arial"/>
+          <w:i/>
+          <w:sz w:val="20"/>
+        </w:rPr>
+        <w:t>al</w:t>
+      </w:r>
+      <w:r>
+        <w:rPr>
+          <w:rFonts w:ascii="Arial"/>
+          <w:i/>
+          <w:sz w:val="20"/>
+        </w:rPr>
+        <w:t xml:space="preserve"> ideje</w:t>
+      </w:r>
+    </w:p>
+    <w:p>
+      <w:pPr>
+        <w:pStyle w:val="ListParagraph"/>
+        <w:numPr>
+          <w:ilvl w:val="0"/>
+          <w:numId w:val="15"/>
+        </w:numPr>
+        <w:tabs>
+          <w:tab w:val="left" w:pos="925"/>
+          <w:tab w:val="left" w:pos="926"/>
+        </w:tabs>
+        <w:spacing w:before="69"/>
+        <w:rPr>
+          <w:sz w:val="20"/>
+        </w:rPr>
+      </w:pPr>
+      <w:r>
+        <w:rPr>
+          <w:sz w:val="20"/>
+        </w:rPr>
+        <w:t>Akcija 1 ista kao  u scenariju</w:t>
+      </w:r>
+      <w:r>
+        <w:rPr>
+          <w:spacing w:val="-7"/>
+          <w:sz w:val="20"/>
+        </w:rPr>
+        <w:t xml:space="preserve"> </w:t>
+      </w:r>
+      <w:r>
+        <w:rPr>
+          <w:sz w:val="20"/>
+        </w:rPr>
+        <w:t>2.2.1.</w:t>
+      </w:r>
+    </w:p>
+    <w:p>
+      <w:pPr>
+        <w:pStyle w:val="ListParagraph"/>
+        <w:numPr>
+          <w:ilvl w:val="0"/>
+          <w:numId w:val="15"/>
+        </w:numPr>
+        <w:tabs>
+          <w:tab w:val="left" w:pos="925"/>
+          <w:tab w:val="left" w:pos="926"/>
+        </w:tabs>
+        <w:spacing w:before="69"/>
+        <w:rPr>
+          <w:sz w:val="20"/>
+        </w:rPr>
+      </w:pPr>
+      <w:r>
+        <w:rPr>
+          <w:sz w:val="20"/>
+        </w:rPr>
+        <w:t>Akcija 2 ista kao  u scenariju</w:t>
+      </w:r>
+      <w:r>
+        <w:rPr>
+          <w:spacing w:val="-7"/>
+          <w:sz w:val="20"/>
+        </w:rPr>
+        <w:t xml:space="preserve"> </w:t>
+      </w:r>
+      <w:r>
+        <w:rPr>
+          <w:sz w:val="20"/>
+        </w:rPr>
+        <w:t>2.2.1.</w:t>
+      </w:r>
+    </w:p>
+    <w:p>
+      <w:pPr>
+        <w:pStyle w:val="ListParagraph"/>
+        <w:numPr>
+          <w:ilvl w:val="0"/>
+          <w:numId w:val="15"/>
+        </w:numPr>
+        <w:tabs>
+          <w:tab w:val="left" w:pos="925"/>
+          <w:tab w:val="left" w:pos="926"/>
+        </w:tabs>
+        <w:spacing w:before="69"/>
+        <w:rPr>
+          <w:sz w:val="20"/>
+        </w:rPr>
+      </w:pPr>
+      <w:r>
+        <w:rPr>
+          <w:sz w:val="20"/>
+        </w:rPr>
+        <w:t xml:space="preserve">Korisnik ostavlja nepopunjen </w:t>
+      </w:r>
+      <w:r>
+        <w:rPr>
+          <w:sz w:val="20"/>
+        </w:rPr>
+        <w:t>sadržaj</w:t>
+      </w:r>
+      <w:r>
+        <w:rPr>
+          <w:sz w:val="20"/>
+        </w:rPr>
+        <w:t>.</w:t>
+      </w:r>
+    </w:p>
+    <w:p>
+      <w:pPr>
+        <w:pStyle w:val="ListParagraph"/>
+        <w:numPr>
+          <w:ilvl w:val="0"/>
+          <w:numId w:val="15"/>
+        </w:numPr>
+        <w:tabs>
+          <w:tab w:val="left" w:pos="925"/>
+          <w:tab w:val="left" w:pos="926"/>
+        </w:tabs>
+        <w:spacing w:before="69"/>
+        <w:rPr>
+          <w:sz w:val="20"/>
+        </w:rPr>
+      </w:pPr>
+      <w:r>
+        <w:rPr>
+          <w:sz w:val="20"/>
+        </w:rPr>
+        <w:t>Akcija 4 ista kao  u scenariju</w:t>
+      </w:r>
+      <w:r>
+        <w:rPr>
+          <w:spacing w:val="-7"/>
+          <w:sz w:val="20"/>
+        </w:rPr>
+        <w:t xml:space="preserve"> </w:t>
+      </w:r>
+      <w:r>
+        <w:rPr>
+          <w:sz w:val="20"/>
+        </w:rPr>
+        <w:t>2.2.1.</w:t>
+      </w:r>
+    </w:p>
+    <w:p>
+      <w:pPr>
+        <w:pStyle w:val="ListParagraph"/>
+        <w:numPr>
+          <w:ilvl w:val="0"/>
+          <w:numId w:val="15"/>
+        </w:numPr>
+        <w:tabs>
+          <w:tab w:val="left" w:pos="925"/>
+          <w:tab w:val="left" w:pos="926"/>
+        </w:tabs>
+        <w:spacing w:before="69"/>
+        <w:rPr>
+          <w:sz w:val="20"/>
+        </w:rPr>
+      </w:pPr>
+      <w:r>
+        <w:rPr>
+          <w:sz w:val="20"/>
+        </w:rPr>
+        <w:t>Akcija 5 ista kao  u scenariju</w:t>
+      </w:r>
+      <w:r>
+        <w:rPr>
+          <w:spacing w:val="-7"/>
+          <w:sz w:val="20"/>
+        </w:rPr>
+        <w:t xml:space="preserve"> </w:t>
+      </w:r>
+      <w:r>
+        <w:rPr>
+          <w:sz w:val="20"/>
+        </w:rPr>
+        <w:t>2.2.1.</w:t>
+      </w:r>
+    </w:p>
+    <w:p>
+      <w:pPr>
+        <w:pStyle w:val="ListParagraph"/>
+        <w:numPr>
+          <w:ilvl w:val="0"/>
+          <w:numId w:val="15"/>
+        </w:numPr>
+        <w:tabs>
+          <w:tab w:val="left" w:pos="925"/>
+          <w:tab w:val="left" w:pos="926"/>
+        </w:tabs>
+        <w:spacing w:before="69"/>
+        <w:rPr>
+          <w:sz w:val="20"/>
+        </w:rPr>
+      </w:pPr>
+      <w:r>
+        <w:rPr>
+          <w:sz w:val="20"/>
+        </w:rPr>
+        <w:t>Akcija 6 ista kao  u scenariju</w:t>
+      </w:r>
+      <w:r>
+        <w:rPr>
+          <w:spacing w:val="-7"/>
+          <w:sz w:val="20"/>
+        </w:rPr>
+        <w:t xml:space="preserve"> </w:t>
+      </w:r>
+      <w:r>
+        <w:rPr>
+          <w:sz w:val="20"/>
+        </w:rPr>
+        <w:t>2.2.1.</w:t>
+      </w:r>
+    </w:p>
+    <w:p>
+      <w:pPr>
+        <w:pStyle w:val="ListParagraph"/>
+        <w:numPr>
+          <w:ilvl w:val="0"/>
+          <w:numId w:val="15"/>
+        </w:numPr>
+        <w:tabs>
+          <w:tab w:val="left" w:pos="925"/>
+          <w:tab w:val="left" w:pos="926"/>
+        </w:tabs>
+        <w:spacing w:before="69"/>
+        <w:rPr>
+          <w:sz w:val="20"/>
+        </w:rPr>
+      </w:pPr>
+      <w:r>
+        <w:rPr>
+          <w:sz w:val="20"/>
+        </w:rPr>
+        <w:t xml:space="preserve">Sistem obaveštava korisnika da mora da popuni </w:t>
+      </w:r>
+      <w:r>
+        <w:rPr>
+          <w:sz w:val="20"/>
+        </w:rPr>
+        <w:t>sadržaj</w:t>
+      </w:r>
+      <w:r>
+        <w:rPr>
+          <w:sz w:val="20"/>
+        </w:rPr>
+        <w:t xml:space="preserve"> ideje i ostavlja ga na istoj stranici.</w:t>
+      </w:r>
+    </w:p>
+    <w:p>
+      <w:pPr>
+        <w:tabs>
+          <w:tab w:val="left" w:pos="925"/>
+          <w:tab w:val="left" w:pos="926"/>
+        </w:tabs>
+        <w:spacing w:before="69"/>
+        <w:rPr>
+          <w:sz w:val="20"/>
+        </w:rPr>
+      </w:pPr>
+      <w:r>
+        <w:rPr>
+          <w:sz w:val="20"/>
+        </w:rPr>
+        <w:tab/>
+      </w:r>
     </w:p>
     <w:p>
       <w:pPr>
@@ -3471,7 +3811,7 @@
         <w:pStyle w:val="ListParagraph"/>
         <w:numPr>
           <w:ilvl w:val="1"/>
-          <w:numId w:val="5"/>
+          <w:numId w:val="15"/>
         </w:numPr>
         <w:tabs>
           <w:tab w:val="left" w:pos="937"/>
@@ -3555,7 +3895,7 @@
         <w:pStyle w:val="ListParagraph"/>
         <w:numPr>
           <w:ilvl w:val="1"/>
-          <w:numId w:val="5"/>
+          <w:numId w:val="15"/>
         </w:numPr>
         <w:tabs>
           <w:tab w:val="left" w:pos="937"/>
@@ -3576,6 +3916,38 @@
           <w:sz w:val="20"/>
         </w:rPr>
         <w:t>Preduslovi</w:t>
+      </w:r>
+    </w:p>
+    <w:p>
+      <w:pPr>
+        <w:pStyle w:val="ListParagraph"/>
+        <w:tabs>
+          <w:tab w:val="left" w:pos="937"/>
+          <w:tab w:val="left" w:pos="938"/>
+        </w:tabs>
+        <w:ind w:left="1646" w:firstLine="0"/>
+        <w:rPr>
+          <w:rFonts w:ascii="Arial"/>
+          <w:b/>
+          <w:sz w:val="20"/>
+        </w:rPr>
+      </w:pPr>
+    </w:p>
+    <w:p>
+      <w:pPr>
+        <w:pStyle w:val="BodyText"/>
+        <w:spacing w:line="573" w:lineRule="auto"/>
+        <w:ind w:left="938" w:right="272"/>
+        <w:rPr>
+          <w:rFonts w:ascii="Arial" w:hAnsi="Arial"/>
+        </w:rPr>
+      </w:pPr>
+      <w:r>
+        <w:rPr>
+          <w:rFonts w:ascii="Arial" w:hAnsi="Arial"/>
+        </w:rPr>
+        <w:lastRenderedPageBreak/>
+        <w:t>Pre davanja predviđanja korisnik mora biti ulogovan na sistem.</w:t>
       </w:r>
     </w:p>
     <w:p>
@@ -3583,41 +3955,7 @@
         <w:pStyle w:val="ListParagraph"/>
         <w:numPr>
           <w:ilvl w:val="1"/>
-          <w:numId w:val="5"/>
-        </w:numPr>
-        <w:tabs>
-          <w:tab w:val="left" w:pos="937"/>
-          <w:tab w:val="left" w:pos="938"/>
-        </w:tabs>
-        <w:rPr>
-          <w:rFonts w:ascii="Arial"/>
-          <w:b/>
-          <w:sz w:val="20"/>
-        </w:rPr>
-      </w:pPr>
-    </w:p>
-    <w:p>
-      <w:pPr>
-        <w:pStyle w:val="BodyText"/>
-        <w:spacing w:line="573" w:lineRule="auto"/>
-        <w:ind w:left="938" w:right="272"/>
-        <w:rPr>
-          <w:rFonts w:ascii="Arial" w:hAnsi="Arial"/>
-        </w:rPr>
-      </w:pPr>
-      <w:r>
-        <w:rPr>
-          <w:rFonts w:ascii="Arial" w:hAnsi="Arial"/>
-        </w:rPr>
-        <w:t>Pre davanja predviđanja korisnik mora biti ulogovan na sistem.</w:t>
-      </w:r>
-    </w:p>
-    <w:p>
-      <w:pPr>
-        <w:pStyle w:val="ListParagraph"/>
-        <w:numPr>
-          <w:ilvl w:val="1"/>
-          <w:numId w:val="5"/>
+          <w:numId w:val="15"/>
         </w:numPr>
         <w:tabs>
           <w:tab w:val="left" w:pos="937"/>
@@ -3854,6 +4192,95 @@
 <file path=word/numbering.xml><?xml version="1.0" encoding="utf-8"?>
 <w:numbering xmlns:wpc="http://schemas.microsoft.com/office/word/2010/wordprocessingCanvas" xmlns:cx="http://schemas.microsoft.com/office/drawing/2014/chartex" xmlns:cx1="http://schemas.microsoft.com/office/drawing/2015/9/8/chartex" xmlns:cx2="http://schemas.microsoft.com/office/drawing/2015/10/21/chartex" xmlns:cx3="http://schemas.microsoft.com/office/drawing/2016/5/9/chartex" xmlns:cx4="http://schemas.microsoft.com/office/drawing/2016/5/10/chartex" xmlns:cx5="http://schemas.microsoft.com/office/drawing/2016/5/11/chartex" xmlns:cx6="http://schemas.microsoft.com/office/drawing/2016/5/12/chartex" xmlns:cx7="http://schemas.microsoft.com/office/drawing/2016/5/13/chartex" xmlns:cx8="http://schemas.microsoft.com/office/drawing/2016/5/14/chartex" xmlns:mc="http://schemas.openxmlformats.org/markup-compatibility/2006" xmlns:aink="http://schemas.microsoft.com/office/drawing/2016/ink" xmlns:am3d="http://schemas.microsoft.com/office/drawing/2017/model3d" xmlns:o="urn:schemas-microsoft-com:office:office" xmlns:r="http://schemas.openxmlformats.org/officeDocument/2006/relationships" xmlns:m="http://schemas.openxmlformats.org/officeDocument/2006/math" xmlns:v="urn:schemas-microsoft-com:vml" xmlns:wp14="http://schemas.microsoft.com/office/word/2010/wordprocessingDrawing" xmlns:wp="http://schemas.openxmlformats.org/drawingml/2006/wordprocessingDrawing" xmlns:w10="urn:schemas-microsoft-com:office:word" xmlns:w="http://schemas.openxmlformats.org/wordprocessingml/2006/main" xmlns:w14="http://schemas.microsoft.com/office/word/2010/wordml" xmlns:w15="http://schemas.microsoft.com/office/word/2012/wordml" xmlns:w16cex="http://schemas.microsoft.com/office/word/2018/wordml/cex" xmlns:w16cid="http://schemas.microsoft.com/office/word/2016/wordml/cid" xmlns:w16="http://schemas.microsoft.com/office/word/2018/wordml" xmlns:w16se="http://schemas.microsoft.com/office/word/2015/wordml/symex" xmlns:wpg="http://schemas.microsoft.com/office/word/2010/wordprocessingGroup" xmlns:wpi="http://schemas.microsoft.com/office/word/2010/wordprocessingInk" xmlns:wne="http://schemas.microsoft.com/office/word/2006/wordml" xmlns:wps="http://schemas.microsoft.com/office/word/2010/wordprocessingShape" mc:Ignorable="w14 w15 w16se w16cid w16 w16cex wp14">
   <w:abstractNum w:abstractNumId="0" w15:restartNumberingAfterBreak="0">
+    <w:nsid w:val="06BD27BA"/>
+    <w:multiLevelType w:val="hybridMultilevel"/>
+    <w:tmpl w:val="5FF017F0"/>
+    <w:lvl w:ilvl="0" w:tplc="3DE008EA">
+      <w:start w:val="1"/>
+      <w:numFmt w:val="decimal"/>
+      <w:lvlText w:val="%1."/>
+      <w:lvlJc w:val="left"/>
+      <w:pPr>
+        <w:ind w:left="926" w:hanging="360"/>
+      </w:pPr>
+      <w:rPr>
+        <w:rFonts w:hint="default"/>
+      </w:rPr>
+    </w:lvl>
+    <w:lvl w:ilvl="1" w:tplc="04090019">
+      <w:start w:val="1"/>
+      <w:numFmt w:val="lowerLetter"/>
+      <w:lvlText w:val="%2."/>
+      <w:lvlJc w:val="left"/>
+      <w:pPr>
+        <w:ind w:left="1646" w:hanging="360"/>
+      </w:pPr>
+    </w:lvl>
+    <w:lvl w:ilvl="2" w:tplc="0409001B" w:tentative="1">
+      <w:start w:val="1"/>
+      <w:numFmt w:val="lowerRoman"/>
+      <w:lvlText w:val="%3."/>
+      <w:lvlJc w:val="right"/>
+      <w:pPr>
+        <w:ind w:left="2366" w:hanging="180"/>
+      </w:pPr>
+    </w:lvl>
+    <w:lvl w:ilvl="3" w:tplc="0409000F" w:tentative="1">
+      <w:start w:val="1"/>
+      <w:numFmt w:val="decimal"/>
+      <w:lvlText w:val="%4."/>
+      <w:lvlJc w:val="left"/>
+      <w:pPr>
+        <w:ind w:left="3086" w:hanging="360"/>
+      </w:pPr>
+    </w:lvl>
+    <w:lvl w:ilvl="4" w:tplc="04090019" w:tentative="1">
+      <w:start w:val="1"/>
+      <w:numFmt w:val="lowerLetter"/>
+      <w:lvlText w:val="%5."/>
+      <w:lvlJc w:val="left"/>
+      <w:pPr>
+        <w:ind w:left="3806" w:hanging="360"/>
+      </w:pPr>
+    </w:lvl>
+    <w:lvl w:ilvl="5" w:tplc="0409001B" w:tentative="1">
+      <w:start w:val="1"/>
+      <w:numFmt w:val="lowerRoman"/>
+      <w:lvlText w:val="%6."/>
+      <w:lvlJc w:val="right"/>
+      <w:pPr>
+        <w:ind w:left="4526" w:hanging="180"/>
+      </w:pPr>
+    </w:lvl>
+    <w:lvl w:ilvl="6" w:tplc="0409000F" w:tentative="1">
+      <w:start w:val="1"/>
+      <w:numFmt w:val="decimal"/>
+      <w:lvlText w:val="%7."/>
+      <w:lvlJc w:val="left"/>
+      <w:pPr>
+        <w:ind w:left="5246" w:hanging="360"/>
+      </w:pPr>
+    </w:lvl>
+    <w:lvl w:ilvl="7" w:tplc="04090019" w:tentative="1">
+      <w:start w:val="1"/>
+      <w:numFmt w:val="lowerLetter"/>
+      <w:lvlText w:val="%8."/>
+      <w:lvlJc w:val="left"/>
+      <w:pPr>
+        <w:ind w:left="5966" w:hanging="360"/>
+      </w:pPr>
+    </w:lvl>
+    <w:lvl w:ilvl="8" w:tplc="0409001B" w:tentative="1">
+      <w:start w:val="1"/>
+      <w:numFmt w:val="lowerRoman"/>
+      <w:lvlText w:val="%9."/>
+      <w:lvlJc w:val="right"/>
+      <w:pPr>
+        <w:ind w:left="6686" w:hanging="180"/>
+      </w:pPr>
+    </w:lvl>
+  </w:abstractNum>
+  <w:abstractNum w:abstractNumId="1" w15:restartNumberingAfterBreak="0">
     <w:nsid w:val="0EBC7E8A"/>
     <w:multiLevelType w:val="hybridMultilevel"/>
     <w:tmpl w:val="4DCC023C"/>
@@ -3942,7 +4369,7 @@
       </w:pPr>
     </w:lvl>
   </w:abstractNum>
-  <w:abstractNum w:abstractNumId="1" w15:restartNumberingAfterBreak="0">
+  <w:abstractNum w:abstractNumId="2" w15:restartNumberingAfterBreak="0">
     <w:nsid w:val="106473A9"/>
     <w:multiLevelType w:val="hybridMultilevel"/>
     <w:tmpl w:val="336C39B0"/>
@@ -4031,7 +4458,7 @@
       </w:pPr>
     </w:lvl>
   </w:abstractNum>
-  <w:abstractNum w:abstractNumId="2" w15:restartNumberingAfterBreak="0">
+  <w:abstractNum w:abstractNumId="3" w15:restartNumberingAfterBreak="0">
     <w:nsid w:val="11116F8E"/>
     <w:multiLevelType w:val="hybridMultilevel"/>
     <w:tmpl w:val="DE34EEDA"/>
@@ -4149,7 +4576,7 @@
       </w:rPr>
     </w:lvl>
   </w:abstractNum>
-  <w:abstractNum w:abstractNumId="3" w15:restartNumberingAfterBreak="0">
+  <w:abstractNum w:abstractNumId="4" w15:restartNumberingAfterBreak="0">
     <w:nsid w:val="130F63C0"/>
     <w:multiLevelType w:val="hybridMultilevel"/>
     <w:tmpl w:val="AB7AD74C"/>
@@ -4265,7 +4692,7 @@
       </w:rPr>
     </w:lvl>
   </w:abstractNum>
-  <w:abstractNum w:abstractNumId="4" w15:restartNumberingAfterBreak="0">
+  <w:abstractNum w:abstractNumId="5" w15:restartNumberingAfterBreak="0">
     <w:nsid w:val="14105803"/>
     <w:multiLevelType w:val="hybridMultilevel"/>
     <w:tmpl w:val="3094F720"/>
@@ -4383,7 +4810,7 @@
       </w:rPr>
     </w:lvl>
   </w:abstractNum>
-  <w:abstractNum w:abstractNumId="5" w15:restartNumberingAfterBreak="0">
+  <w:abstractNum w:abstractNumId="6" w15:restartNumberingAfterBreak="0">
     <w:nsid w:val="2E67501A"/>
     <w:multiLevelType w:val="hybridMultilevel"/>
     <w:tmpl w:val="98F436D2"/>
@@ -4501,7 +4928,7 @@
       </w:rPr>
     </w:lvl>
   </w:abstractNum>
-  <w:abstractNum w:abstractNumId="6" w15:restartNumberingAfterBreak="0">
+  <w:abstractNum w:abstractNumId="7" w15:restartNumberingAfterBreak="0">
     <w:nsid w:val="2EB469C5"/>
     <w:multiLevelType w:val="hybridMultilevel"/>
     <w:tmpl w:val="0FE05776"/>
@@ -4616,7 +5043,7 @@
       </w:rPr>
     </w:lvl>
   </w:abstractNum>
-  <w:abstractNum w:abstractNumId="7" w15:restartNumberingAfterBreak="0">
+  <w:abstractNum w:abstractNumId="8" w15:restartNumberingAfterBreak="0">
     <w:nsid w:val="43A307B5"/>
     <w:multiLevelType w:val="hybridMultilevel"/>
     <w:tmpl w:val="95FC5618"/>
@@ -4732,7 +5159,7 @@
       </w:rPr>
     </w:lvl>
   </w:abstractNum>
-  <w:abstractNum w:abstractNumId="8" w15:restartNumberingAfterBreak="0">
+  <w:abstractNum w:abstractNumId="9" w15:restartNumberingAfterBreak="0">
     <w:nsid w:val="4E4A43C1"/>
     <w:multiLevelType w:val="hybridMultilevel"/>
     <w:tmpl w:val="12AC9BEC"/>
@@ -4850,7 +5277,7 @@
       </w:rPr>
     </w:lvl>
   </w:abstractNum>
-  <w:abstractNum w:abstractNumId="9" w15:restartNumberingAfterBreak="0">
+  <w:abstractNum w:abstractNumId="10" w15:restartNumberingAfterBreak="0">
     <w:nsid w:val="519A5730"/>
     <w:multiLevelType w:val="hybridMultilevel"/>
     <w:tmpl w:val="7AD478B2"/>
@@ -4939,7 +5366,7 @@
       </w:pPr>
     </w:lvl>
   </w:abstractNum>
-  <w:abstractNum w:abstractNumId="10" w15:restartNumberingAfterBreak="0">
+  <w:abstractNum w:abstractNumId="11" w15:restartNumberingAfterBreak="0">
     <w:nsid w:val="529C62DA"/>
     <w:multiLevelType w:val="hybridMultilevel"/>
     <w:tmpl w:val="97DEB590"/>
@@ -5028,7 +5455,7 @@
       </w:pPr>
     </w:lvl>
   </w:abstractNum>
-  <w:abstractNum w:abstractNumId="11" w15:restartNumberingAfterBreak="0">
+  <w:abstractNum w:abstractNumId="12" w15:restartNumberingAfterBreak="0">
     <w:nsid w:val="57A632DA"/>
     <w:multiLevelType w:val="hybridMultilevel"/>
     <w:tmpl w:val="FFAC275C"/>
@@ -5117,7 +5544,7 @@
       </w:pPr>
     </w:lvl>
   </w:abstractNum>
-  <w:abstractNum w:abstractNumId="12" w15:restartNumberingAfterBreak="0">
+  <w:abstractNum w:abstractNumId="13" w15:restartNumberingAfterBreak="0">
     <w:nsid w:val="5B2320F1"/>
     <w:multiLevelType w:val="hybridMultilevel"/>
     <w:tmpl w:val="B644C408"/>
@@ -5234,7 +5661,7 @@
       </w:rPr>
     </w:lvl>
   </w:abstractNum>
-  <w:abstractNum w:abstractNumId="13" w15:restartNumberingAfterBreak="0">
+  <w:abstractNum w:abstractNumId="14" w15:restartNumberingAfterBreak="0">
     <w:nsid w:val="6A700866"/>
     <w:multiLevelType w:val="hybridMultilevel"/>
     <w:tmpl w:val="AB7AD74C"/>
@@ -5351,45 +5778,48 @@
     </w:lvl>
   </w:abstractNum>
   <w:num w:numId="1">
+    <w:abstractNumId w:val="5"/>
+  </w:num>
+  <w:num w:numId="2">
+    <w:abstractNumId w:val="6"/>
+  </w:num>
+  <w:num w:numId="3">
+    <w:abstractNumId w:val="8"/>
+  </w:num>
+  <w:num w:numId="4">
+    <w:abstractNumId w:val="9"/>
+  </w:num>
+  <w:num w:numId="5">
+    <w:abstractNumId w:val="7"/>
+  </w:num>
+  <w:num w:numId="6">
+    <w:abstractNumId w:val="3"/>
+  </w:num>
+  <w:num w:numId="7">
+    <w:abstractNumId w:val="13"/>
+  </w:num>
+  <w:num w:numId="8">
     <w:abstractNumId w:val="4"/>
   </w:num>
-  <w:num w:numId="2">
-    <w:abstractNumId w:val="5"/>
-  </w:num>
-  <w:num w:numId="3">
-    <w:abstractNumId w:val="7"/>
-  </w:num>
-  <w:num w:numId="4">
-    <w:abstractNumId w:val="8"/>
-  </w:num>
-  <w:num w:numId="5">
-    <w:abstractNumId w:val="6"/>
-  </w:num>
-  <w:num w:numId="6">
+  <w:num w:numId="9">
     <w:abstractNumId w:val="2"/>
   </w:num>
-  <w:num w:numId="7">
+  <w:num w:numId="10">
+    <w:abstractNumId w:val="11"/>
+  </w:num>
+  <w:num w:numId="11">
+    <w:abstractNumId w:val="10"/>
+  </w:num>
+  <w:num w:numId="12">
     <w:abstractNumId w:val="12"/>
   </w:num>
-  <w:num w:numId="8">
-    <w:abstractNumId w:val="3"/>
+  <w:num w:numId="13">
+    <w:abstractNumId w:val="14"/>
   </w:num>
-  <w:num w:numId="9">
+  <w:num w:numId="14">
     <w:abstractNumId w:val="1"/>
   </w:num>
-  <w:num w:numId="10">
-    <w:abstractNumId w:val="10"/>
-  </w:num>
-  <w:num w:numId="11">
-    <w:abstractNumId w:val="9"/>
-  </w:num>
-  <w:num w:numId="12">
-    <w:abstractNumId w:val="11"/>
-  </w:num>
-  <w:num w:numId="13">
-    <w:abstractNumId w:val="13"/>
-  </w:num>
-  <w:num w:numId="14">
+  <w:num w:numId="15">
     <w:abstractNumId w:val="0"/>
   </w:num>
 </w:numbering>
@@ -5569,7 +5999,7 @@
     <w:lsdException w:name="Table Web 2" w:semiHidden="1" w:unhideWhenUsed="1"/>
     <w:lsdException w:name="Table Web 3" w:semiHidden="1" w:unhideWhenUsed="1"/>
     <w:lsdException w:name="Balloon Text" w:semiHidden="1" w:unhideWhenUsed="1"/>
-    <w:lsdException w:name="Table Grid" w:semiHidden="1" w:uiPriority="59" w:unhideWhenUsed="1"/>
+    <w:lsdException w:name="Table Grid" w:uiPriority="59"/>
     <w:lsdException w:name="Table Theme" w:semiHidden="1" w:unhideWhenUsed="1"/>
     <w:lsdException w:name="Placeholder Text" w:semiHidden="1"/>
     <w:lsdException w:name="No Spacing" w:uiPriority="1" w:qFormat="1"/>

</xml_diff>

<commit_message>
izveštaj za testiranje i par izmena u SSU
</commit_message>
<xml_diff>
--- a/faza 2 ssu dokumenti i prototip/SSU/Dusan/SSU_davanje_ideja.docx
+++ b/faza 2 ssu dokumenti i prototip/SSU/Dusan/SSU_davanje_ideja.docx
@@ -1177,6 +1177,72 @@
     </w:p>
     <w:p>
       <w:pPr>
+        <w:pStyle w:val="ListParagraph"/>
+        <w:numPr>
+          <w:ilvl w:val="2"/>
+          <w:numId w:val="5"/>
+        </w:numPr>
+        <w:tabs>
+          <w:tab w:val="left" w:pos="937"/>
+          <w:tab w:val="left" w:pos="938"/>
+        </w:tabs>
+        <w:rPr>
+          <w:sz w:val="20"/>
+          <w:szCs w:val="20"/>
+        </w:rPr>
+      </w:pPr>
+      <w:r>
+        <w:t xml:space="preserve">                </w:t>
+      </w:r>
+      <w:r>
+        <w:rPr>
+          <w:sz w:val="20"/>
+          <w:szCs w:val="20"/>
+        </w:rPr>
+        <w:t xml:space="preserve">2.2.6.a   </w:t>
+      </w:r>
+      <w:r>
+        <w:rPr>
+          <w:sz w:val="20"/>
+          <w:szCs w:val="20"/>
+        </w:rPr>
+        <w:t>Korisnik ne popunjava sadržaj ideje</w:t>
+      </w:r>
+      <w:r>
+        <w:rPr>
+          <w:sz w:val="20"/>
+          <w:szCs w:val="20"/>
+        </w:rPr>
+        <w:t xml:space="preserve">                                                                           </w:t>
+      </w:r>
+      <w:r>
+        <w:rPr>
+          <w:sz w:val="20"/>
+          <w:szCs w:val="20"/>
+        </w:rPr>
+        <w:t xml:space="preserve">               </w:t>
+      </w:r>
+      <w:r>
+        <w:rPr>
+          <w:sz w:val="20"/>
+          <w:szCs w:val="20"/>
+        </w:rPr>
+        <w:t xml:space="preserve">   5</w:t>
+      </w:r>
+    </w:p>
+    <w:p>
+      <w:pPr>
+        <w:pStyle w:val="BodyText"/>
+        <w:tabs>
+          <w:tab w:val="left" w:pos="1276"/>
+          <w:tab w:val="left" w:pos="1560"/>
+          <w:tab w:val="left" w:pos="1985"/>
+          <w:tab w:val="right" w:pos="9577"/>
+        </w:tabs>
+      </w:pPr>
+    </w:p>
+    <w:p>
+      <w:pPr>
         <w:pStyle w:val="TOC1"/>
         <w:tabs>
           <w:tab w:val="left" w:pos="649"/>
@@ -3478,7 +3544,7 @@
           <w:i/>
           <w:sz w:val="20"/>
         </w:rPr>
-        <w:t>2.2.</w:t>
+        <w:t>2.2.6a Korisnik ne popunjava sadr</w:t>
       </w:r>
       <w:r>
         <w:rPr>
@@ -3486,7 +3552,7 @@
           <w:i/>
           <w:sz w:val="20"/>
         </w:rPr>
-        <w:t>6</w:t>
+        <w:t>ž</w:t>
       </w:r>
       <w:r>
         <w:rPr>
@@ -3494,7 +3560,7 @@
           <w:i/>
           <w:sz w:val="20"/>
         </w:rPr>
-        <w:t xml:space="preserve">a Korisnik ne popunjava </w:t>
+        <w:t>a</w:t>
       </w:r>
       <w:r>
         <w:rPr>
@@ -3502,23 +3568,7 @@
           <w:i/>
           <w:sz w:val="20"/>
         </w:rPr>
-        <w:t>sadr</w:t>
-      </w:r>
-      <w:r>
-        <w:rPr>
-          <w:rFonts w:ascii="Arial"/>
-          <w:i/>
-          <w:sz w:val="20"/>
-        </w:rPr>
-        <w:t>ž</w:t>
-      </w:r>
-      <w:r>
-        <w:rPr>
-          <w:rFonts w:ascii="Arial"/>
-          <w:i/>
-          <w:sz w:val="20"/>
-        </w:rPr>
-        <w:t>al</w:t>
+        <w:t>j</w:t>
       </w:r>
       <w:r>
         <w:rPr>
@@ -3764,19 +3814,7 @@
         <w:rPr>
           <w:sz w:val="20"/>
         </w:rPr>
-        <w:t xml:space="preserve">Sistem obaveštava korisnika da mora da popuni </w:t>
-      </w:r>
-      <w:r>
-        <w:rPr>
-          <w:sz w:val="20"/>
-        </w:rPr>
-        <w:t>sadržaj</w:t>
-      </w:r>
-      <w:r>
-        <w:rPr>
-          <w:sz w:val="20"/>
-        </w:rPr>
-        <w:t xml:space="preserve"> ideje i ostavlja ga na istoj stranici.</w:t>
+        <w:t>Sistem obaveštava korisnika da mora da popuni sadržaj ideje i ostavlja ga na istoj stranici.</w:t>
       </w:r>
     </w:p>
     <w:p>

</xml_diff>